<commit_message>
Documentation updated catmidi developed considerably
</commit_message>
<xml_diff>
--- a/Project Documentation/Analysis.docx
+++ b/Project Documentation/Analysis.docx
@@ -1,6 +1,6 @@
 
 <file path=word/document.xml><?xml version="1.0" encoding="utf-8"?>
-<w:document xmlns:wpc="http://schemas.microsoft.com/office/word/2010/wordprocessingCanvas" xmlns:mo="http://schemas.microsoft.com/office/mac/office/2008/main" xmlns:mc="http://schemas.openxmlformats.org/markup-compatibility/2006" xmlns:mv="urn:schemas-microsoft-com:mac:vml" xmlns:o="urn:schemas-microsoft-com:office:office" xmlns:r="http://schemas.openxmlformats.org/officeDocument/2006/relationships" xmlns:m="http://schemas.openxmlformats.org/officeDocument/2006/math" xmlns:v="urn:schemas-microsoft-com:vml" xmlns:wp14="http://schemas.microsoft.com/office/word/2010/wordprocessingDrawing" xmlns:wp="http://schemas.openxmlformats.org/drawingml/2006/wordprocessingDrawing" xmlns:w10="urn:schemas-microsoft-com:office:word" xmlns:w="http://schemas.openxmlformats.org/wordprocessingml/2006/main" xmlns:w14="http://schemas.microsoft.com/office/word/2010/wordml" xmlns:wpg="http://schemas.microsoft.com/office/word/2010/wordprocessingGroup" xmlns:wpi="http://schemas.microsoft.com/office/word/2010/wordprocessingInk" xmlns:wne="http://schemas.microsoft.com/office/word/2006/wordml" xmlns:wps="http://schemas.microsoft.com/office/word/2010/wordprocessingShape" mc:Ignorable="w14 wp14">
+<w:document xmlns:wpc="http://schemas.microsoft.com/office/word/2010/wordprocessingCanvas" xmlns:mc="http://schemas.openxmlformats.org/markup-compatibility/2006" xmlns:o="urn:schemas-microsoft-com:office:office" xmlns:r="http://schemas.openxmlformats.org/officeDocument/2006/relationships" xmlns:m="http://schemas.openxmlformats.org/officeDocument/2006/math" xmlns:v="urn:schemas-microsoft-com:vml" xmlns:wp14="http://schemas.microsoft.com/office/word/2010/wordprocessingDrawing" xmlns:wp="http://schemas.openxmlformats.org/drawingml/2006/wordprocessingDrawing" xmlns:w10="urn:schemas-microsoft-com:office:word" xmlns:w="http://schemas.openxmlformats.org/wordprocessingml/2006/main" xmlns:w14="http://schemas.microsoft.com/office/word/2010/wordml" xmlns:wpg="http://schemas.microsoft.com/office/word/2010/wordprocessingGroup" xmlns:wpi="http://schemas.microsoft.com/office/word/2010/wordprocessingInk" xmlns:wne="http://schemas.microsoft.com/office/word/2006/wordml" xmlns:wps="http://schemas.microsoft.com/office/word/2010/wordprocessingShape" mc:Ignorable="w14 wp14">
   <w:body>
     <w:p>
       <w:pPr>
@@ -127,6 +127,26 @@
     </w:p>
     <w:p>
       <w:pPr>
+        <w:pStyle w:val="ListParagraph"/>
+        <w:numPr>
+          <w:ilvl w:val="0"/>
+          <w:numId w:val="2"/>
+        </w:numPr>
+        <w:rPr>
+          <w:sz w:val="25"/>
+          <w:szCs w:val="25"/>
+        </w:rPr>
+      </w:pPr>
+      <w:r>
+        <w:rPr>
+          <w:sz w:val="25"/>
+          <w:szCs w:val="25"/>
+        </w:rPr>
+        <w:t>Internet &amp; documentation</w:t>
+      </w:r>
+    </w:p>
+    <w:p>
+      <w:pPr>
         <w:rPr>
           <w:b/>
           <w:sz w:val="28"/>
@@ -147,6 +167,225 @@
           <w:u w:val="single"/>
         </w:rPr>
         <w:t>Background to Problem</w:t>
+      </w:r>
+    </w:p>
+    <w:p>
+      <w:pPr>
+        <w:rPr>
+          <w:sz w:val="25"/>
+          <w:szCs w:val="25"/>
+        </w:rPr>
+      </w:pPr>
+      <w:r>
+        <w:rPr>
+          <w:sz w:val="25"/>
+          <w:szCs w:val="25"/>
+        </w:rPr>
+        <w:t xml:space="preserve">The MIDI file format is a widespread and established standard for storing music. </w:t>
+      </w:r>
+      <w:r>
+        <w:rPr>
+          <w:sz w:val="25"/>
+          <w:szCs w:val="25"/>
+        </w:rPr>
+        <w:t>The music macro language</w:t>
+      </w:r>
+      <w:r>
+        <w:rPr>
+          <w:sz w:val="25"/>
+          <w:szCs w:val="25"/>
+        </w:rPr>
+        <w:t xml:space="preserve"> (MML)</w:t>
+      </w:r>
+      <w:r>
+        <w:rPr>
+          <w:sz w:val="25"/>
+          <w:szCs w:val="25"/>
+        </w:rPr>
+        <w:t xml:space="preserve"> is a niche language for describing music in a comparable way to how music is stored in MIDI files. </w:t>
+      </w:r>
+      <w:r>
+        <w:rPr>
+          <w:sz w:val="25"/>
+          <w:szCs w:val="25"/>
+        </w:rPr>
+        <w:t>It has no real standards, but has evolved over the years into different versions</w:t>
+      </w:r>
+      <w:r>
+        <w:rPr>
+          <w:sz w:val="25"/>
+          <w:szCs w:val="25"/>
+        </w:rPr>
+        <w:t>,</w:t>
+      </w:r>
+      <w:r>
+        <w:rPr>
+          <w:sz w:val="25"/>
+          <w:szCs w:val="25"/>
+        </w:rPr>
+        <w:t xml:space="preserve"> </w:t>
+      </w:r>
+      <w:r>
+        <w:rPr>
+          <w:sz w:val="25"/>
+          <w:szCs w:val="25"/>
+        </w:rPr>
+        <w:t xml:space="preserve">the use of which </w:t>
+      </w:r>
+      <w:r>
+        <w:rPr>
+          <w:sz w:val="25"/>
+          <w:szCs w:val="25"/>
+        </w:rPr>
+        <w:t xml:space="preserve">are </w:t>
+      </w:r>
+      <w:r>
+        <w:rPr>
+          <w:sz w:val="25"/>
+          <w:szCs w:val="25"/>
+        </w:rPr>
+        <w:t>provided by</w:t>
+      </w:r>
+      <w:r>
+        <w:rPr>
+          <w:sz w:val="25"/>
+          <w:szCs w:val="25"/>
+        </w:rPr>
+        <w:t xml:space="preserve"> BASIC</w:t>
+      </w:r>
+      <w:r>
+        <w:rPr>
+          <w:sz w:val="25"/>
+          <w:szCs w:val="25"/>
+        </w:rPr>
+        <w:t xml:space="preserve"> </w:t>
+      </w:r>
+      <w:r>
+        <w:rPr>
+          <w:sz w:val="25"/>
+          <w:szCs w:val="25"/>
+        </w:rPr>
+        <w:t>implementations</w:t>
+      </w:r>
+      <w:r>
+        <w:rPr>
+          <w:sz w:val="25"/>
+          <w:szCs w:val="25"/>
+        </w:rPr>
+        <w:t>.</w:t>
+      </w:r>
+      <w:r>
+        <w:rPr>
+          <w:sz w:val="25"/>
+          <w:szCs w:val="25"/>
+        </w:rPr>
+        <w:t xml:space="preserve"> </w:t>
+      </w:r>
+      <w:r>
+        <w:rPr>
+          <w:sz w:val="25"/>
+          <w:szCs w:val="25"/>
+        </w:rPr>
+        <w:t>One of the key issues with the MML is how there is not much software available that can</w:t>
+      </w:r>
+      <w:r>
+        <w:rPr>
+          <w:sz w:val="25"/>
+          <w:szCs w:val="25"/>
+        </w:rPr>
+        <w:t xml:space="preserve"> play it; a</w:t>
+      </w:r>
+      <w:r>
+        <w:rPr>
+          <w:sz w:val="25"/>
+          <w:szCs w:val="25"/>
+        </w:rPr>
+        <w:t xml:space="preserve">nother issue is that the MML is, by design, </w:t>
+      </w:r>
+      <w:r>
+        <w:rPr>
+          <w:sz w:val="25"/>
+          <w:szCs w:val="25"/>
+        </w:rPr>
+        <w:t xml:space="preserve">only suited for monophonic tracks. </w:t>
+      </w:r>
+      <w:r>
+        <w:rPr>
+          <w:sz w:val="25"/>
+          <w:szCs w:val="25"/>
+        </w:rPr>
+        <w:t xml:space="preserve"> </w:t>
+      </w:r>
+    </w:p>
+    <w:p>
+      <w:pPr>
+        <w:rPr>
+          <w:sz w:val="25"/>
+          <w:szCs w:val="25"/>
+        </w:rPr>
+      </w:pPr>
+      <w:r>
+        <w:rPr>
+          <w:sz w:val="25"/>
+          <w:szCs w:val="25"/>
+        </w:rPr>
+        <w:t>T</w:t>
+      </w:r>
+      <w:r>
+        <w:rPr>
+          <w:sz w:val="25"/>
+          <w:szCs w:val="25"/>
+        </w:rPr>
+        <w:t xml:space="preserve">his project seeks to tackle </w:t>
+      </w:r>
+      <w:r>
+        <w:rPr>
+          <w:sz w:val="25"/>
+          <w:szCs w:val="25"/>
+        </w:rPr>
+        <w:t>both of these</w:t>
+      </w:r>
+      <w:r>
+        <w:rPr>
+          <w:sz w:val="25"/>
+          <w:szCs w:val="25"/>
+        </w:rPr>
+        <w:t xml:space="preserve"> issue</w:t>
+      </w:r>
+      <w:r>
+        <w:rPr>
+          <w:sz w:val="25"/>
+          <w:szCs w:val="25"/>
+        </w:rPr>
+        <w:t>s</w:t>
+      </w:r>
+      <w:r>
+        <w:rPr>
+          <w:sz w:val="25"/>
+          <w:szCs w:val="25"/>
+        </w:rPr>
+        <w:t xml:space="preserve"> by providing a </w:t>
+      </w:r>
+      <w:r>
+        <w:rPr>
+          <w:sz w:val="25"/>
+          <w:szCs w:val="25"/>
+        </w:rPr>
+        <w:t>facility</w:t>
+      </w:r>
+      <w:r>
+        <w:rPr>
+          <w:sz w:val="25"/>
+          <w:szCs w:val="25"/>
+        </w:rPr>
+        <w:t xml:space="preserve"> that can convert a number of MML files into a single multi-channel MIDI file. </w:t>
+      </w:r>
+      <w:r>
+        <w:rPr>
+          <w:sz w:val="25"/>
+          <w:szCs w:val="25"/>
+        </w:rPr>
+        <w:t>This allows the benefits of both the MML and MIDI file format to be taken advantage of – music is easily entered with MML, and it is easily playable using the MIDI format.</w:t>
       </w:r>
     </w:p>
     <w:p>
@@ -185,27 +424,41 @@
           <w:sz w:val="24"/>
           <w:szCs w:val="24"/>
         </w:rPr>
-        <w:t xml:space="preserve">The current way of converting multiple music macro language like files into a single multi-track MIDI file is to step through by hand and </w:t>
+        <w:t>The current way of converting multiple music macro language like files into a single multi-</w:t>
       </w:r>
       <w:r>
         <w:rPr>
           <w:sz w:val="24"/>
           <w:szCs w:val="24"/>
         </w:rPr>
-        <w:t xml:space="preserve">enter the information as if writing a new MIDI file. </w:t>
+        <w:t>channel</w:t>
       </w:r>
       <w:r>
         <w:rPr>
           <w:sz w:val="24"/>
           <w:szCs w:val="24"/>
         </w:rPr>
-        <w:t xml:space="preserve">This is </w:t>
+        <w:t xml:space="preserve"> MIDI file is to step through by hand and </w:t>
       </w:r>
       <w:r>
         <w:rPr>
           <w:sz w:val="24"/>
           <w:szCs w:val="24"/>
         </w:rPr>
+        <w:t xml:space="preserve">enter the information as if writing a new MIDI file. </w:t>
+      </w:r>
+      <w:r>
+        <w:rPr>
+          <w:sz w:val="24"/>
+          <w:szCs w:val="24"/>
+        </w:rPr>
+        <w:t xml:space="preserve">This is </w:t>
+      </w:r>
+      <w:r>
+        <w:rPr>
+          <w:sz w:val="24"/>
+          <w:szCs w:val="24"/>
+        </w:rPr>
         <w:t>tedious, unreliable and slow.</w:t>
       </w:r>
     </w:p>
@@ -303,8 +556,6 @@
         </w:rPr>
         <w:t>ll use the music macro language</w:t>
       </w:r>
-      <w:bookmarkStart w:id="0" w:name="_GoBack"/>
-      <w:bookmarkEnd w:id="0"/>
     </w:p>
     <w:p>
       <w:pPr>
@@ -333,8 +584,119 @@
     <w:p>
       <w:pPr>
         <w:rPr>
-          <w:b/>
-          <w:sz w:val="28"/>
+          <w:sz w:val="25"/>
+          <w:szCs w:val="25"/>
+        </w:rPr>
+      </w:pPr>
+      <w:r>
+        <w:rPr>
+          <w:sz w:val="25"/>
+          <w:szCs w:val="25"/>
+        </w:rPr>
+        <w:t xml:space="preserve">Users will need to be able to use all of the syntax of the MML, as it would be difficult to enter music if even one feature was removed. </w:t>
+      </w:r>
+    </w:p>
+    <w:p>
+      <w:pPr>
+        <w:rPr>
+          <w:sz w:val="25"/>
+          <w:szCs w:val="25"/>
+        </w:rPr>
+      </w:pPr>
+      <w:r>
+        <w:rPr>
+          <w:sz w:val="25"/>
+          <w:szCs w:val="25"/>
+        </w:rPr>
+        <w:t>The users should not need to have any technica</w:t>
+      </w:r>
+      <w:r>
+        <w:rPr>
+          <w:sz w:val="25"/>
+          <w:szCs w:val="25"/>
+        </w:rPr>
+        <w:t>l knowledge to use the</w:t>
+      </w:r>
+      <w:r>
+        <w:rPr>
+          <w:sz w:val="25"/>
+          <w:szCs w:val="25"/>
+        </w:rPr>
+        <w:t xml:space="preserve"> </w:t>
+      </w:r>
+      <w:r>
+        <w:rPr>
+          <w:sz w:val="25"/>
+          <w:szCs w:val="25"/>
+        </w:rPr>
+        <w:t>solution</w:t>
+      </w:r>
+      <w:r>
+        <w:rPr>
+          <w:sz w:val="25"/>
+          <w:szCs w:val="25"/>
+        </w:rPr>
+        <w:t>.</w:t>
+      </w:r>
+    </w:p>
+    <w:p>
+      <w:pPr>
+        <w:rPr>
+          <w:sz w:val="25"/>
+          <w:szCs w:val="25"/>
+        </w:rPr>
+      </w:pPr>
+      <w:r>
+        <w:rPr>
+          <w:sz w:val="25"/>
+          <w:szCs w:val="25"/>
+        </w:rPr>
+        <w:lastRenderedPageBreak/>
+        <w:t>The solution</w:t>
+      </w:r>
+      <w:r>
+        <w:rPr>
+          <w:sz w:val="25"/>
+          <w:szCs w:val="25"/>
+        </w:rPr>
+        <w:t xml:space="preserve"> should be fast enough to keep up with a musicians work flow, otherwise this would be stifling for their creativity.</w:t>
+      </w:r>
+    </w:p>
+    <w:p>
+      <w:pPr>
+        <w:rPr>
+          <w:sz w:val="25"/>
+          <w:szCs w:val="25"/>
+        </w:rPr>
+      </w:pPr>
+      <w:r>
+        <w:rPr>
+          <w:sz w:val="25"/>
+          <w:szCs w:val="25"/>
+        </w:rPr>
+        <w:t>The syntax of the MML used by the</w:t>
+      </w:r>
+      <w:r>
+        <w:rPr>
+          <w:sz w:val="25"/>
+          <w:szCs w:val="25"/>
+        </w:rPr>
+        <w:t xml:space="preserve"> solution</w:t>
+      </w:r>
+      <w:r>
+        <w:rPr>
+          <w:sz w:val="25"/>
+          <w:szCs w:val="25"/>
+        </w:rPr>
+        <w:t xml:space="preserve"> should be at least similar to what already exists, so as to minimise the effort required by the user.</w:t>
+      </w:r>
+    </w:p>
+    <w:p>
+      <w:pPr>
+        <w:rPr>
+          <w:b/>
+          <w:sz w:val="28"/>
+          <w:u w:val="single"/>
         </w:rPr>
       </w:pPr>
       <w:r>
@@ -356,8 +718,121 @@
     <w:p>
       <w:pPr>
         <w:rPr>
-          <w:b/>
-          <w:sz w:val="28"/>
+          <w:sz w:val="25"/>
+        </w:rPr>
+      </w:pPr>
+      <w:r>
+        <w:rPr>
+          <w:sz w:val="25"/>
+        </w:rPr>
+        <w:t>The following f</w:t>
+      </w:r>
+      <w:r>
+        <w:rPr>
+          <w:sz w:val="25"/>
+        </w:rPr>
+        <w:t xml:space="preserve">low chart </w:t>
+      </w:r>
+      <w:r>
+        <w:rPr>
+          <w:sz w:val="25"/>
+        </w:rPr>
+        <w:t xml:space="preserve">shows how the </w:t>
+      </w:r>
+      <w:r>
+        <w:rPr>
+          <w:sz w:val="25"/>
+        </w:rPr>
+        <w:t>solu</w:t>
+      </w:r>
+      <w:r>
+        <w:rPr>
+          <w:sz w:val="25"/>
+        </w:rPr>
+        <w:t>tion to the problem should work</w:t>
+      </w:r>
+      <w:r>
+        <w:rPr>
+          <w:sz w:val="25"/>
+        </w:rPr>
+        <w:t xml:space="preserve"> in terms of file flow</w:t>
+      </w:r>
+      <w:r>
+        <w:rPr>
+          <w:sz w:val="25"/>
+        </w:rPr>
+        <w:t>:</w:t>
+      </w:r>
+    </w:p>
+    <w:p>
+      <w:pPr>
+        <w:rPr>
+          <w:b/>
+          <w:sz w:val="28"/>
+        </w:rPr>
+      </w:pPr>
+      <w:r>
+        <w:rPr>
+          <w:b/>
+          <w:noProof/>
+          <w:sz w:val="28"/>
+        </w:rPr>
+        <w:drawing>
+          <wp:inline distT="0" distB="0" distL="0" distR="0" wp14:anchorId="4FAD15B4" wp14:editId="71FB3926">
+            <wp:extent cx="4968875" cy="2493010"/>
+            <wp:effectExtent l="0" t="0" r="3175" b="2540"/>
+            <wp:docPr id="3" name="Picture 3" descr="F:\School work\A Level\Computer Science\MML-To-Midi-Project\Project Documentation\Diagrams\Analysis_Data_Flow.png"/>
+            <wp:cNvGraphicFramePr>
+              <a:graphicFrameLocks xmlns:a="http://schemas.openxmlformats.org/drawingml/2006/main" noChangeAspect="1"/>
+            </wp:cNvGraphicFramePr>
+            <a:graphic xmlns:a="http://schemas.openxmlformats.org/drawingml/2006/main">
+              <a:graphicData uri="http://schemas.openxmlformats.org/drawingml/2006/picture">
+                <pic:pic xmlns:pic="http://schemas.openxmlformats.org/drawingml/2006/picture">
+                  <pic:nvPicPr>
+                    <pic:cNvPr id="0" name="Picture 3" descr="F:\School work\A Level\Computer Science\MML-To-Midi-Project\Project Documentation\Diagrams\Analysis_Data_Flow.png"/>
+                    <pic:cNvPicPr>
+                      <a:picLocks noChangeAspect="1" noChangeArrowheads="1"/>
+                    </pic:cNvPicPr>
+                  </pic:nvPicPr>
+                  <pic:blipFill>
+                    <a:blip r:embed="rId6">
+                      <a:extLst>
+                        <a:ext uri="{28A0092B-C50C-407E-A947-70E740481C1C}">
+                          <a14:useLocalDpi xmlns:a14="http://schemas.microsoft.com/office/drawing/2010/main" val="0"/>
+                        </a:ext>
+                      </a:extLst>
+                    </a:blip>
+                    <a:srcRect/>
+                    <a:stretch>
+                      <a:fillRect/>
+                    </a:stretch>
+                  </pic:blipFill>
+                  <pic:spPr bwMode="auto">
+                    <a:xfrm>
+                      <a:off x="0" y="0"/>
+                      <a:ext cx="4968875" cy="2493010"/>
+                    </a:xfrm>
+                    <a:prstGeom prst="rect">
+                      <a:avLst/>
+                    </a:prstGeom>
+                    <a:noFill/>
+                    <a:ln>
+                      <a:noFill/>
+                    </a:ln>
+                  </pic:spPr>
+                </pic:pic>
+              </a:graphicData>
+            </a:graphic>
+          </wp:inline>
+        </w:drawing>
+      </w:r>
+    </w:p>
+    <w:p>
+      <w:pPr>
+        <w:rPr>
+          <w:b/>
+          <w:sz w:val="28"/>
+          <w:u w:val="single"/>
         </w:rPr>
       </w:pPr>
       <w:r>
@@ -374,6 +849,100 @@
           <w:u w:val="single"/>
         </w:rPr>
         <w:t>Use Cases</w:t>
+      </w:r>
+    </w:p>
+    <w:p>
+      <w:pPr>
+        <w:rPr>
+          <w:sz w:val="25"/>
+          <w:szCs w:val="25"/>
+        </w:rPr>
+      </w:pPr>
+      <w:r>
+        <w:rPr>
+          <w:sz w:val="25"/>
+          <w:szCs w:val="25"/>
+        </w:rPr>
+        <w:t>A musician whom uses the MML to compose music would likely find the tools written for this project very useful, as it allows the conversion of their preferred format to a easily playable and portable form.</w:t>
+      </w:r>
+    </w:p>
+    <w:p>
+      <w:pPr>
+        <w:rPr>
+          <w:sz w:val="25"/>
+          <w:szCs w:val="25"/>
+        </w:rPr>
+      </w:pPr>
+      <w:r>
+        <w:rPr>
+          <w:sz w:val="25"/>
+          <w:szCs w:val="25"/>
+        </w:rPr>
+        <w:t xml:space="preserve">The </w:t>
+      </w:r>
+      <w:r>
+        <w:rPr>
+          <w:sz w:val="25"/>
+          <w:szCs w:val="25"/>
+          <w:highlight w:val="yellow"/>
+        </w:rPr>
+        <w:t>programs</w:t>
+      </w:r>
+      <w:r>
+        <w:rPr>
+          <w:sz w:val="25"/>
+          <w:szCs w:val="25"/>
+        </w:rPr>
+        <w:t xml:space="preserve"> would</w:t>
+      </w:r>
+      <w:r>
+        <w:rPr>
+          <w:sz w:val="25"/>
+          <w:szCs w:val="25"/>
+        </w:rPr>
+        <w:t xml:space="preserve"> also very suitable for a </w:t>
+      </w:r>
+      <w:r>
+        <w:rPr>
+          <w:sz w:val="25"/>
+          <w:szCs w:val="25"/>
+        </w:rPr>
+        <w:t>less mu</w:t>
+      </w:r>
+      <w:r>
+        <w:rPr>
+          <w:sz w:val="25"/>
+          <w:szCs w:val="25"/>
+        </w:rPr>
+        <w:t>sically experie</w:t>
+      </w:r>
+      <w:r>
+        <w:rPr>
+          <w:sz w:val="25"/>
+          <w:szCs w:val="25"/>
+        </w:rPr>
+        <w:t>nced individual, as it is easy</w:t>
+      </w:r>
+      <w:r>
+        <w:rPr>
+          <w:sz w:val="25"/>
+          <w:szCs w:val="25"/>
+        </w:rPr>
+        <w:t xml:space="preserve"> to alter and enter music in MML</w:t>
+      </w:r>
+      <w:r>
+        <w:rPr>
+          <w:sz w:val="25"/>
+          <w:szCs w:val="25"/>
+        </w:rPr>
+        <w:t>, in contrast to traditional sheet music</w:t>
+      </w:r>
+      <w:r>
+        <w:rPr>
+          <w:sz w:val="25"/>
+          <w:szCs w:val="25"/>
+        </w:rPr>
+        <w:t>.</w:t>
       </w:r>
     </w:p>
     <w:p>
@@ -585,7 +1154,19 @@
         <w:rPr>
           <w:sz w:val="25"/>
         </w:rPr>
-        <w:t>A consistant programming style should be used for all the code written</w:t>
+        <w:t xml:space="preserve">A </w:t>
+      </w:r>
+      <w:r>
+        <w:rPr>
+          <w:sz w:val="25"/>
+        </w:rPr>
+        <w:t>consistent</w:t>
+      </w:r>
+      <w:r>
+        <w:rPr>
+          <w:sz w:val="25"/>
+        </w:rPr>
+        <w:t xml:space="preserve"> programming style should be used for all the code written</w:t>
       </w:r>
     </w:p>
     <w:p>
@@ -597,17 +1178,453 @@
           <w:u w:val="single"/>
         </w:rPr>
       </w:pPr>
-      <w:r>
+    </w:p>
+    <w:p>
+      <w:pPr>
+        <w:ind w:left="360" w:firstLine="360"/>
         <w:rPr>
           <w:b/>
           <w:sz w:val="28"/>
           <w:u w:val="single"/>
         </w:rPr>
+      </w:pPr>
+      <w:r>
+        <w:rPr>
+          <w:b/>
+          <w:sz w:val="28"/>
+          <w:u w:val="single"/>
+        </w:rPr>
+        <w:lastRenderedPageBreak/>
         <w:t>Potential Solutions</w:t>
       </w:r>
     </w:p>
     <w:p>
       <w:pPr>
+        <w:rPr>
+          <w:sz w:val="25"/>
+          <w:szCs w:val="25"/>
+        </w:rPr>
+      </w:pPr>
+      <w:r>
+        <w:rPr>
+          <w:sz w:val="25"/>
+          <w:szCs w:val="25"/>
+        </w:rPr>
+        <w:t xml:space="preserve">One solution to the problem is </w:t>
+      </w:r>
+      <w:r>
+        <w:rPr>
+          <w:sz w:val="25"/>
+          <w:szCs w:val="25"/>
+        </w:rPr>
+        <w:t>to have one</w:t>
+      </w:r>
+      <w:r>
+        <w:rPr>
+          <w:sz w:val="25"/>
+          <w:szCs w:val="25"/>
+        </w:rPr>
+        <w:t xml:space="preserve"> terminal</w:t>
+      </w:r>
+      <w:r>
+        <w:rPr>
+          <w:sz w:val="25"/>
+          <w:szCs w:val="25"/>
+        </w:rPr>
+        <w:t xml:space="preserve"> program that the user enters the paths to the input MML files </w:t>
+      </w:r>
+      <w:r>
+        <w:rPr>
+          <w:sz w:val="25"/>
+          <w:szCs w:val="25"/>
+        </w:rPr>
+        <w:t xml:space="preserve">into, and </w:t>
+      </w:r>
+      <w:r>
+        <w:rPr>
+          <w:sz w:val="25"/>
+          <w:szCs w:val="25"/>
+        </w:rPr>
+        <w:t xml:space="preserve">have it output the desired MIDI file. </w:t>
+      </w:r>
+      <w:r>
+        <w:rPr>
+          <w:sz w:val="25"/>
+          <w:szCs w:val="25"/>
+        </w:rPr>
+        <w:t>There are a number of pros and cons</w:t>
+      </w:r>
+      <w:r>
+        <w:rPr>
+          <w:sz w:val="25"/>
+          <w:szCs w:val="25"/>
+        </w:rPr>
+        <w:t xml:space="preserve"> in this potential solution</w:t>
+      </w:r>
+      <w:r>
+        <w:rPr>
+          <w:sz w:val="25"/>
+          <w:szCs w:val="25"/>
+        </w:rPr>
+        <w:t>:</w:t>
+      </w:r>
+    </w:p>
+    <w:tbl>
+      <w:tblPr>
+        <w:tblStyle w:val="TableGrid"/>
+        <w:tblW w:w="0" w:type="auto"/>
+        <w:tblLook w:val="04A0" w:firstRow="1" w:lastRow="0" w:firstColumn="1" w:lastColumn="0" w:noHBand="0" w:noVBand="1"/>
+      </w:tblPr>
+      <w:tblGrid>
+        <w:gridCol w:w="3113"/>
+        <w:gridCol w:w="3397"/>
+      </w:tblGrid>
+      <w:tr>
+        <w:tc>
+          <w:tcPr>
+            <w:tcW w:w="3113" w:type="dxa"/>
+          </w:tcPr>
+          <w:p>
+            <w:pPr>
+              <w:rPr>
+                <w:sz w:val="25"/>
+                <w:szCs w:val="25"/>
+              </w:rPr>
+            </w:pPr>
+            <w:r>
+              <w:rPr>
+                <w:sz w:val="25"/>
+                <w:szCs w:val="25"/>
+              </w:rPr>
+              <w:t>Single Program Advantages</w:t>
+            </w:r>
+          </w:p>
+        </w:tc>
+        <w:tc>
+          <w:tcPr>
+            <w:tcW w:w="3397" w:type="dxa"/>
+          </w:tcPr>
+          <w:p>
+            <w:pPr>
+              <w:rPr>
+                <w:sz w:val="25"/>
+                <w:szCs w:val="25"/>
+              </w:rPr>
+            </w:pPr>
+            <w:r>
+              <w:rPr>
+                <w:sz w:val="25"/>
+                <w:szCs w:val="25"/>
+              </w:rPr>
+              <w:t>Single Program Disadvantages</w:t>
+            </w:r>
+          </w:p>
+        </w:tc>
+      </w:tr>
+      <w:tr>
+        <w:tc>
+          <w:tcPr>
+            <w:tcW w:w="3113" w:type="dxa"/>
+          </w:tcPr>
+          <w:p>
+            <w:pPr>
+              <w:rPr>
+                <w:sz w:val="25"/>
+                <w:szCs w:val="25"/>
+              </w:rPr>
+            </w:pPr>
+            <w:r>
+              <w:rPr>
+                <w:sz w:val="25"/>
+                <w:szCs w:val="25"/>
+              </w:rPr>
+              <w:t>Easy to use</w:t>
+            </w:r>
+          </w:p>
+        </w:tc>
+        <w:tc>
+          <w:tcPr>
+            <w:tcW w:w="3397" w:type="dxa"/>
+          </w:tcPr>
+          <w:p>
+            <w:pPr>
+              <w:rPr>
+                <w:sz w:val="25"/>
+                <w:szCs w:val="25"/>
+              </w:rPr>
+            </w:pPr>
+            <w:r>
+              <w:rPr>
+                <w:sz w:val="25"/>
+                <w:szCs w:val="25"/>
+              </w:rPr>
+              <w:t>The program would be complex, given what functionality it must have</w:t>
+            </w:r>
+          </w:p>
+        </w:tc>
+      </w:tr>
+    </w:tbl>
+    <w:p>
+      <w:pPr>
+        <w:rPr>
+          <w:sz w:val="25"/>
+          <w:szCs w:val="25"/>
+        </w:rPr>
+      </w:pPr>
+    </w:p>
+    <w:p>
+      <w:pPr>
+        <w:rPr>
+          <w:sz w:val="25"/>
+          <w:szCs w:val="25"/>
+        </w:rPr>
+      </w:pPr>
+      <w:r>
+        <w:rPr>
+          <w:sz w:val="25"/>
+          <w:szCs w:val="25"/>
+        </w:rPr>
+        <w:t>Another solution would be to have two programs</w:t>
+      </w:r>
+      <w:r>
+        <w:rPr>
+          <w:sz w:val="25"/>
+          <w:szCs w:val="25"/>
+        </w:rPr>
+        <w:t xml:space="preserve"> that are</w:t>
+      </w:r>
+      <w:r>
+        <w:rPr>
+          <w:sz w:val="25"/>
+          <w:szCs w:val="25"/>
+        </w:rPr>
+        <w:t xml:space="preserve"> </w:t>
+      </w:r>
+      <w:r>
+        <w:rPr>
+          <w:sz w:val="25"/>
+          <w:szCs w:val="25"/>
+        </w:rPr>
+        <w:t>designed to be</w:t>
+      </w:r>
+      <w:r>
+        <w:rPr>
+          <w:sz w:val="25"/>
+          <w:szCs w:val="25"/>
+        </w:rPr>
+        <w:t xml:space="preserve"> used in conjunction: the first would take a single MML file and output a single-channel MIDI</w:t>
+      </w:r>
+      <w:r>
+        <w:rPr>
+          <w:sz w:val="25"/>
+          <w:szCs w:val="25"/>
+        </w:rPr>
+        <w:t xml:space="preserve"> file, and the second would take multiple single-</w:t>
+      </w:r>
+      <w:r>
+        <w:rPr>
+          <w:sz w:val="25"/>
+          <w:szCs w:val="25"/>
+        </w:rPr>
+        <w:t>channel</w:t>
+      </w:r>
+      <w:r>
+        <w:rPr>
+          <w:sz w:val="25"/>
+          <w:szCs w:val="25"/>
+        </w:rPr>
+        <w:t xml:space="preserve"> MIDI files and output </w:t>
+      </w:r>
+      <w:r>
+        <w:rPr>
+          <w:sz w:val="25"/>
+          <w:szCs w:val="25"/>
+        </w:rPr>
+        <w:t>a s</w:t>
+      </w:r>
+      <w:r>
+        <w:rPr>
+          <w:sz w:val="25"/>
+          <w:szCs w:val="25"/>
+        </w:rPr>
+        <w:t>ingle multiple-channel MIDI file.</w:t>
+      </w:r>
+      <w:r>
+        <w:rPr>
+          <w:sz w:val="25"/>
+          <w:szCs w:val="25"/>
+        </w:rPr>
+        <w:t xml:space="preserve"> Some advantages and disadvantages to this approach are shown below:</w:t>
+      </w:r>
+    </w:p>
+    <w:tbl>
+      <w:tblPr>
+        <w:tblStyle w:val="TableGrid"/>
+        <w:tblW w:w="0" w:type="auto"/>
+        <w:tblLook w:val="04A0" w:firstRow="1" w:lastRow="0" w:firstColumn="1" w:lastColumn="0" w:noHBand="0" w:noVBand="1"/>
+      </w:tblPr>
+      <w:tblGrid>
+        <w:gridCol w:w="3113"/>
+        <w:gridCol w:w="3397"/>
+      </w:tblGrid>
+      <w:tr>
+        <w:tc>
+          <w:tcPr>
+            <w:tcW w:w="3113" w:type="dxa"/>
+          </w:tcPr>
+          <w:p>
+            <w:pPr>
+              <w:rPr>
+                <w:sz w:val="25"/>
+                <w:szCs w:val="25"/>
+              </w:rPr>
+            </w:pPr>
+            <w:r>
+              <w:rPr>
+                <w:sz w:val="25"/>
+                <w:szCs w:val="25"/>
+              </w:rPr>
+              <w:t>Program</w:t>
+            </w:r>
+            <w:r>
+              <w:rPr>
+                <w:sz w:val="25"/>
+                <w:szCs w:val="25"/>
+              </w:rPr>
+              <w:t xml:space="preserve"> Pair</w:t>
+            </w:r>
+            <w:r>
+              <w:rPr>
+                <w:sz w:val="25"/>
+                <w:szCs w:val="25"/>
+              </w:rPr>
+              <w:t xml:space="preserve"> Advantages</w:t>
+            </w:r>
+          </w:p>
+        </w:tc>
+        <w:tc>
+          <w:tcPr>
+            <w:tcW w:w="3397" w:type="dxa"/>
+          </w:tcPr>
+          <w:p>
+            <w:pPr>
+              <w:rPr>
+                <w:sz w:val="25"/>
+                <w:szCs w:val="25"/>
+              </w:rPr>
+            </w:pPr>
+            <w:r>
+              <w:rPr>
+                <w:sz w:val="25"/>
+                <w:szCs w:val="25"/>
+              </w:rPr>
+              <w:t>Program</w:t>
+            </w:r>
+            <w:r>
+              <w:rPr>
+                <w:sz w:val="25"/>
+                <w:szCs w:val="25"/>
+              </w:rPr>
+              <w:t xml:space="preserve"> Pair</w:t>
+            </w:r>
+            <w:r>
+              <w:rPr>
+                <w:sz w:val="25"/>
+                <w:szCs w:val="25"/>
+              </w:rPr>
+              <w:t xml:space="preserve"> Disadvantages</w:t>
+            </w:r>
+          </w:p>
+        </w:tc>
+      </w:tr>
+      <w:tr>
+        <w:tc>
+          <w:tcPr>
+            <w:tcW w:w="3113" w:type="dxa"/>
+          </w:tcPr>
+          <w:p>
+            <w:pPr>
+              <w:rPr>
+                <w:sz w:val="25"/>
+                <w:szCs w:val="25"/>
+              </w:rPr>
+            </w:pPr>
+            <w:r>
+              <w:rPr>
+                <w:sz w:val="25"/>
+                <w:szCs w:val="25"/>
+              </w:rPr>
+              <w:t>Each program would be more simple to write, compared to a single complex program</w:t>
+            </w:r>
+          </w:p>
+        </w:tc>
+        <w:tc>
+          <w:tcPr>
+            <w:tcW w:w="3397" w:type="dxa"/>
+          </w:tcPr>
+          <w:p>
+            <w:pPr>
+              <w:rPr>
+                <w:sz w:val="25"/>
+                <w:szCs w:val="25"/>
+              </w:rPr>
+            </w:pPr>
+            <w:r>
+              <w:rPr>
+                <w:sz w:val="25"/>
+                <w:szCs w:val="25"/>
+              </w:rPr>
+              <w:t>More difficult for to use</w:t>
+            </w:r>
+          </w:p>
+        </w:tc>
+      </w:tr>
+      <w:tr>
+        <w:tc>
+          <w:tcPr>
+            <w:tcW w:w="3113" w:type="dxa"/>
+          </w:tcPr>
+          <w:p>
+            <w:pPr>
+              <w:rPr>
+                <w:sz w:val="25"/>
+                <w:szCs w:val="25"/>
+              </w:rPr>
+            </w:pPr>
+            <w:r>
+              <w:rPr>
+                <w:sz w:val="25"/>
+                <w:szCs w:val="25"/>
+              </w:rPr>
+              <w:t>Each channel of the final MIDI file can be listened to, as a single-channel MIDI file of it would be generated before-hand</w:t>
+            </w:r>
+          </w:p>
+        </w:tc>
+        <w:tc>
+          <w:tcPr>
+            <w:tcW w:w="3397" w:type="dxa"/>
+          </w:tcPr>
+          <w:p>
+            <w:pPr>
+              <w:rPr>
+                <w:sz w:val="25"/>
+                <w:szCs w:val="25"/>
+              </w:rPr>
+            </w:pPr>
+          </w:p>
+        </w:tc>
+      </w:tr>
+    </w:tbl>
+    <w:p>
+      <w:pPr>
+        <w:rPr>
+          <w:sz w:val="25"/>
+          <w:szCs w:val="25"/>
+        </w:rPr>
+      </w:pPr>
+    </w:p>
+    <w:p>
+      <w:pPr>
         <w:ind w:left="360" w:firstLine="360"/>
         <w:rPr>
           <w:b/>
@@ -626,18 +1643,63 @@
     </w:p>
     <w:p>
       <w:pPr>
+        <w:rPr>
+          <w:sz w:val="25"/>
+          <w:szCs w:val="25"/>
+        </w:rPr>
+      </w:pPr>
+      <w:r>
+        <w:rPr>
+          <w:sz w:val="25"/>
+          <w:szCs w:val="25"/>
+        </w:rPr>
+        <w:t>I have chosen to use the solution featuring a pair of programs.</w:t>
+      </w:r>
+      <w:r>
+        <w:rPr>
+          <w:sz w:val="25"/>
+          <w:szCs w:val="25"/>
+        </w:rPr>
+        <w:t xml:space="preserve"> This is primarily because I feel that the complexity of both programs combined would be less than the complexity of one larger program.</w:t>
+      </w:r>
+    </w:p>
+    <w:p>
+      <w:pPr>
         <w:ind w:left="360" w:firstLine="360"/>
         <w:rPr>
-          <w:sz w:val="25"/>
-        </w:rPr>
-      </w:pPr>
-      <w:r>
-        <w:rPr>
           <w:b/>
           <w:sz w:val="28"/>
           <w:u w:val="single"/>
         </w:rPr>
+      </w:pPr>
+      <w:r>
+        <w:rPr>
+          <w:b/>
+          <w:sz w:val="28"/>
+          <w:u w:val="single"/>
+        </w:rPr>
         <w:t>Other Evidence</w:t>
+      </w:r>
+    </w:p>
+    <w:p>
+      <w:pPr>
+        <w:rPr>
+          <w:sz w:val="25"/>
+        </w:rPr>
+      </w:pPr>
+      <w:r>
+        <w:rPr>
+          <w:sz w:val="25"/>
+        </w:rPr>
+        <w:t>Allen said it would be a good idea (remove</w:t>
+      </w:r>
+      <w:bookmarkStart w:id="0" w:name="_GoBack"/>
+      <w:bookmarkEnd w:id="0"/>
+      <w:r>
+        <w:rPr>
+          <w:sz w:val="25"/>
+        </w:rPr>
+        <w:t>)</w:t>
       </w:r>
     </w:p>
     <w:sectPr>
@@ -651,7 +1713,7 @@
 </file>
 
 <file path=word/numbering.xml><?xml version="1.0" encoding="utf-8"?>
-<w:numbering xmlns:wpc="http://schemas.microsoft.com/office/word/2010/wordprocessingCanvas" xmlns:mo="http://schemas.microsoft.com/office/mac/office/2008/main" xmlns:mc="http://schemas.openxmlformats.org/markup-compatibility/2006" xmlns:mv="urn:schemas-microsoft-com:mac:vml" xmlns:o="urn:schemas-microsoft-com:office:office" xmlns:r="http://schemas.openxmlformats.org/officeDocument/2006/relationships" xmlns:m="http://schemas.openxmlformats.org/officeDocument/2006/math" xmlns:v="urn:schemas-microsoft-com:vml" xmlns:wp14="http://schemas.microsoft.com/office/word/2010/wordprocessingDrawing" xmlns:wp="http://schemas.openxmlformats.org/drawingml/2006/wordprocessingDrawing" xmlns:w10="urn:schemas-microsoft-com:office:word" xmlns:w="http://schemas.openxmlformats.org/wordprocessingml/2006/main" xmlns:w14="http://schemas.microsoft.com/office/word/2010/wordml" xmlns:wpg="http://schemas.microsoft.com/office/word/2010/wordprocessingGroup" xmlns:wpi="http://schemas.microsoft.com/office/word/2010/wordprocessingInk" xmlns:wne="http://schemas.microsoft.com/office/word/2006/wordml" xmlns:wps="http://schemas.microsoft.com/office/word/2010/wordprocessingShape" mc:Ignorable="w14 wp14">
+<w:numbering xmlns:wpc="http://schemas.microsoft.com/office/word/2010/wordprocessingCanvas" xmlns:mc="http://schemas.openxmlformats.org/markup-compatibility/2006" xmlns:o="urn:schemas-microsoft-com:office:office" xmlns:r="http://schemas.openxmlformats.org/officeDocument/2006/relationships" xmlns:m="http://schemas.openxmlformats.org/officeDocument/2006/math" xmlns:v="urn:schemas-microsoft-com:vml" xmlns:wp14="http://schemas.microsoft.com/office/word/2010/wordprocessingDrawing" xmlns:wp="http://schemas.openxmlformats.org/drawingml/2006/wordprocessingDrawing" xmlns:w10="urn:schemas-microsoft-com:office:word" xmlns:w="http://schemas.openxmlformats.org/wordprocessingml/2006/main" xmlns:w14="http://schemas.microsoft.com/office/word/2010/wordml" xmlns:wpg="http://schemas.microsoft.com/office/word/2010/wordprocessingGroup" xmlns:wpi="http://schemas.microsoft.com/office/word/2010/wordprocessingInk" xmlns:wne="http://schemas.microsoft.com/office/word/2006/wordml" xmlns:wps="http://schemas.microsoft.com/office/word/2010/wordprocessingShape" mc:Ignorable="w14 wp14">
   <w:abstractNum w:abstractNumId="0">
     <w:nsid w:val="21AF77FA"/>
     <w:multiLevelType w:val="hybridMultilevel"/>
@@ -765,8 +1827,124 @@
       </w:rPr>
     </w:lvl>
   </w:abstractNum>
+  <w:abstractNum w:abstractNumId="1">
+    <w:nsid w:val="339C21A2"/>
+    <w:multiLevelType w:val="hybridMultilevel"/>
+    <w:tmpl w:val="E93A05C6"/>
+    <w:lvl w:ilvl="0" w:tplc="08090001">
+      <w:start w:val="1"/>
+      <w:numFmt w:val="bullet"/>
+      <w:lvlText w:val=""/>
+      <w:lvlJc w:val="left"/>
+      <w:pPr>
+        <w:ind w:left="720" w:hanging="360"/>
+      </w:pPr>
+      <w:rPr>
+        <w:rFonts w:ascii="Symbol" w:hAnsi="Symbol" w:hint="default"/>
+      </w:rPr>
+    </w:lvl>
+    <w:lvl w:ilvl="1" w:tplc="08090003" w:tentative="1">
+      <w:start w:val="1"/>
+      <w:numFmt w:val="bullet"/>
+      <w:lvlText w:val="o"/>
+      <w:lvlJc w:val="left"/>
+      <w:pPr>
+        <w:ind w:left="1440" w:hanging="360"/>
+      </w:pPr>
+      <w:rPr>
+        <w:rFonts w:ascii="Courier New" w:hAnsi="Courier New" w:cs="Courier New" w:hint="default"/>
+      </w:rPr>
+    </w:lvl>
+    <w:lvl w:ilvl="2" w:tplc="08090005" w:tentative="1">
+      <w:start w:val="1"/>
+      <w:numFmt w:val="bullet"/>
+      <w:lvlText w:val=""/>
+      <w:lvlJc w:val="left"/>
+      <w:pPr>
+        <w:ind w:left="2160" w:hanging="360"/>
+      </w:pPr>
+      <w:rPr>
+        <w:rFonts w:ascii="Wingdings" w:hAnsi="Wingdings" w:hint="default"/>
+      </w:rPr>
+    </w:lvl>
+    <w:lvl w:ilvl="3" w:tplc="08090001" w:tentative="1">
+      <w:start w:val="1"/>
+      <w:numFmt w:val="bullet"/>
+      <w:lvlText w:val=""/>
+      <w:lvlJc w:val="left"/>
+      <w:pPr>
+        <w:ind w:left="2880" w:hanging="360"/>
+      </w:pPr>
+      <w:rPr>
+        <w:rFonts w:ascii="Symbol" w:hAnsi="Symbol" w:hint="default"/>
+      </w:rPr>
+    </w:lvl>
+    <w:lvl w:ilvl="4" w:tplc="08090003" w:tentative="1">
+      <w:start w:val="1"/>
+      <w:numFmt w:val="bullet"/>
+      <w:lvlText w:val="o"/>
+      <w:lvlJc w:val="left"/>
+      <w:pPr>
+        <w:ind w:left="3600" w:hanging="360"/>
+      </w:pPr>
+      <w:rPr>
+        <w:rFonts w:ascii="Courier New" w:hAnsi="Courier New" w:cs="Courier New" w:hint="default"/>
+      </w:rPr>
+    </w:lvl>
+    <w:lvl w:ilvl="5" w:tplc="08090005" w:tentative="1">
+      <w:start w:val="1"/>
+      <w:numFmt w:val="bullet"/>
+      <w:lvlText w:val=""/>
+      <w:lvlJc w:val="left"/>
+      <w:pPr>
+        <w:ind w:left="4320" w:hanging="360"/>
+      </w:pPr>
+      <w:rPr>
+        <w:rFonts w:ascii="Wingdings" w:hAnsi="Wingdings" w:hint="default"/>
+      </w:rPr>
+    </w:lvl>
+    <w:lvl w:ilvl="6" w:tplc="08090001" w:tentative="1">
+      <w:start w:val="1"/>
+      <w:numFmt w:val="bullet"/>
+      <w:lvlText w:val=""/>
+      <w:lvlJc w:val="left"/>
+      <w:pPr>
+        <w:ind w:left="5040" w:hanging="360"/>
+      </w:pPr>
+      <w:rPr>
+        <w:rFonts w:ascii="Symbol" w:hAnsi="Symbol" w:hint="default"/>
+      </w:rPr>
+    </w:lvl>
+    <w:lvl w:ilvl="7" w:tplc="08090003" w:tentative="1">
+      <w:start w:val="1"/>
+      <w:numFmt w:val="bullet"/>
+      <w:lvlText w:val="o"/>
+      <w:lvlJc w:val="left"/>
+      <w:pPr>
+        <w:ind w:left="5760" w:hanging="360"/>
+      </w:pPr>
+      <w:rPr>
+        <w:rFonts w:ascii="Courier New" w:hAnsi="Courier New" w:cs="Courier New" w:hint="default"/>
+      </w:rPr>
+    </w:lvl>
+    <w:lvl w:ilvl="8" w:tplc="08090005" w:tentative="1">
+      <w:start w:val="1"/>
+      <w:numFmt w:val="bullet"/>
+      <w:lvlText w:val=""/>
+      <w:lvlJc w:val="left"/>
+      <w:pPr>
+        <w:ind w:left="6480" w:hanging="360"/>
+      </w:pPr>
+      <w:rPr>
+        <w:rFonts w:ascii="Wingdings" w:hAnsi="Wingdings" w:hint="default"/>
+      </w:rPr>
+    </w:lvl>
+  </w:abstractNum>
   <w:num w:numId="1">
     <w:abstractNumId w:val="0"/>
+  </w:num>
+  <w:num w:numId="2">
+    <w:abstractNumId w:val="1"/>
   </w:num>
 </w:numbering>
 </file>
@@ -788,7 +1966,7 @@
       </w:pPr>
     </w:pPrDefault>
   </w:docDefaults>
-  <w:latentStyles w:defLockedState="0" w:defUIPriority="99" w:defSemiHidden="1" w:defUnhideWhenUsed="1" w:defQFormat="0" w:count="276">
+  <w:latentStyles w:defLockedState="0" w:defUIPriority="99" w:defSemiHidden="1" w:defUnhideWhenUsed="1" w:defQFormat="0" w:count="267">
     <w:lsdException w:name="Normal" w:semiHidden="0" w:uiPriority="0" w:unhideWhenUsed="0" w:qFormat="1"/>
     <w:lsdException w:name="heading 1" w:semiHidden="0" w:uiPriority="9" w:unhideWhenUsed="0" w:qFormat="1"/>
     <w:lsdException w:name="heading 2" w:uiPriority="9" w:qFormat="1"/>
@@ -980,11 +2158,60 @@
       <w:bCs/>
     </w:rPr>
   </w:style>
+  <w:style w:type="paragraph" w:styleId="BalloonText">
+    <w:name w:val="Balloon Text"/>
+    <w:basedOn w:val="Normal"/>
+    <w:link w:val="BalloonTextChar"/>
+    <w:uiPriority w:val="99"/>
+    <w:semiHidden/>
+    <w:unhideWhenUsed/>
+    <w:rsid w:val="00934384"/>
+    <w:pPr>
+      <w:spacing w:after="0" w:line="240" w:lineRule="auto"/>
+    </w:pPr>
+    <w:rPr>
+      <w:rFonts w:ascii="Tahoma" w:hAnsi="Tahoma" w:cs="Tahoma"/>
+      <w:sz w:val="16"/>
+      <w:szCs w:val="16"/>
+    </w:rPr>
+  </w:style>
+  <w:style w:type="character" w:customStyle="1" w:styleId="BalloonTextChar">
+    <w:name w:val="Balloon Text Char"/>
+    <w:basedOn w:val="DefaultParagraphFont"/>
+    <w:link w:val="BalloonText"/>
+    <w:uiPriority w:val="99"/>
+    <w:semiHidden/>
+    <w:rsid w:val="00934384"/>
+    <w:rPr>
+      <w:rFonts w:ascii="Tahoma" w:hAnsi="Tahoma" w:cs="Tahoma"/>
+      <w:sz w:val="16"/>
+      <w:szCs w:val="16"/>
+    </w:rPr>
+  </w:style>
+  <w:style w:type="table" w:styleId="TableGrid">
+    <w:name w:val="Table Grid"/>
+    <w:basedOn w:val="TableNormal"/>
+    <w:uiPriority w:val="59"/>
+    <w:rsid w:val="00A958D7"/>
+    <w:pPr>
+      <w:spacing w:after="0" w:line="240" w:lineRule="auto"/>
+    </w:pPr>
+    <w:tblPr>
+      <w:tblBorders>
+        <w:top w:val="single" w:sz="4" w:space="0" w:color="auto"/>
+        <w:left w:val="single" w:sz="4" w:space="0" w:color="auto"/>
+        <w:bottom w:val="single" w:sz="4" w:space="0" w:color="auto"/>
+        <w:right w:val="single" w:sz="4" w:space="0" w:color="auto"/>
+        <w:insideH w:val="single" w:sz="4" w:space="0" w:color="auto"/>
+        <w:insideV w:val="single" w:sz="4" w:space="0" w:color="auto"/>
+      </w:tblBorders>
+    </w:tblPr>
+  </w:style>
 </w:styles>
 </file>
 
 <file path=word/stylesWithEffects.xml><?xml version="1.0" encoding="utf-8"?>
-<w:styles xmlns:wpc="http://schemas.microsoft.com/office/word/2010/wordprocessingCanvas" xmlns:mo="http://schemas.microsoft.com/office/mac/office/2008/main" xmlns:mc="http://schemas.openxmlformats.org/markup-compatibility/2006" xmlns:mv="urn:schemas-microsoft-com:mac:vml" xmlns:o="urn:schemas-microsoft-com:office:office" xmlns:r="http://schemas.openxmlformats.org/officeDocument/2006/relationships" xmlns:m="http://schemas.openxmlformats.org/officeDocument/2006/math" xmlns:v="urn:schemas-microsoft-com:vml" xmlns:wp14="http://schemas.microsoft.com/office/word/2010/wordprocessingDrawing" xmlns:wp="http://schemas.openxmlformats.org/drawingml/2006/wordprocessingDrawing" xmlns:w10="urn:schemas-microsoft-com:office:word" xmlns:w="http://schemas.openxmlformats.org/wordprocessingml/2006/main" xmlns:w14="http://schemas.microsoft.com/office/word/2010/wordml" xmlns:wpg="http://schemas.microsoft.com/office/word/2010/wordprocessingGroup" xmlns:wpi="http://schemas.microsoft.com/office/word/2010/wordprocessingInk" xmlns:wne="http://schemas.microsoft.com/office/word/2006/wordml" xmlns:wps="http://schemas.microsoft.com/office/word/2010/wordprocessingShape" mc:Ignorable="w14 wp14">
+<w:styles xmlns:wpc="http://schemas.microsoft.com/office/word/2010/wordprocessingCanvas" xmlns:mc="http://schemas.openxmlformats.org/markup-compatibility/2006" xmlns:o="urn:schemas-microsoft-com:office:office" xmlns:r="http://schemas.openxmlformats.org/officeDocument/2006/relationships" xmlns:m="http://schemas.openxmlformats.org/officeDocument/2006/math" xmlns:v="urn:schemas-microsoft-com:vml" xmlns:wp14="http://schemas.microsoft.com/office/word/2010/wordprocessingDrawing" xmlns:wp="http://schemas.openxmlformats.org/drawingml/2006/wordprocessingDrawing" xmlns:w10="urn:schemas-microsoft-com:office:word" xmlns:w="http://schemas.openxmlformats.org/wordprocessingml/2006/main" xmlns:w14="http://schemas.microsoft.com/office/word/2010/wordml" xmlns:wpg="http://schemas.microsoft.com/office/word/2010/wordprocessingGroup" xmlns:wpi="http://schemas.microsoft.com/office/word/2010/wordprocessingInk" xmlns:wne="http://schemas.microsoft.com/office/word/2006/wordml" xmlns:wps="http://schemas.microsoft.com/office/word/2010/wordprocessingShape" mc:Ignorable="w14 wp14">
   <w:docDefaults>
     <w:rPrDefault>
       <w:rPr>
@@ -1000,7 +2227,7 @@
       </w:pPr>
     </w:pPrDefault>
   </w:docDefaults>
-  <w:latentStyles w:defLockedState="0" w:defUIPriority="99" w:defSemiHidden="1" w:defUnhideWhenUsed="1" w:defQFormat="0" w:count="276">
+  <w:latentStyles w:defLockedState="0" w:defUIPriority="99" w:defSemiHidden="1" w:defUnhideWhenUsed="1" w:defQFormat="0" w:count="267">
     <w:lsdException w:name="Normal" w:semiHidden="0" w:uiPriority="0" w:unhideWhenUsed="0" w:qFormat="1"/>
     <w:lsdException w:name="heading 1" w:semiHidden="0" w:uiPriority="9" w:unhideWhenUsed="0" w:qFormat="1"/>
     <w:lsdException w:name="heading 2" w:uiPriority="9" w:qFormat="1"/>
@@ -1191,6 +2418,55 @@
       <w:b/>
       <w:bCs/>
     </w:rPr>
+  </w:style>
+  <w:style w:type="paragraph" w:styleId="BalloonText">
+    <w:name w:val="Balloon Text"/>
+    <w:basedOn w:val="Normal"/>
+    <w:link w:val="BalloonTextChar"/>
+    <w:uiPriority w:val="99"/>
+    <w:semiHidden/>
+    <w:unhideWhenUsed/>
+    <w:rsid w:val="00934384"/>
+    <w:pPr>
+      <w:spacing w:after="0" w:line="240" w:lineRule="auto"/>
+    </w:pPr>
+    <w:rPr>
+      <w:rFonts w:ascii="Tahoma" w:hAnsi="Tahoma" w:cs="Tahoma"/>
+      <w:sz w:val="16"/>
+      <w:szCs w:val="16"/>
+    </w:rPr>
+  </w:style>
+  <w:style w:type="character" w:customStyle="1" w:styleId="BalloonTextChar">
+    <w:name w:val="Balloon Text Char"/>
+    <w:basedOn w:val="DefaultParagraphFont"/>
+    <w:link w:val="BalloonText"/>
+    <w:uiPriority w:val="99"/>
+    <w:semiHidden/>
+    <w:rsid w:val="00934384"/>
+    <w:rPr>
+      <w:rFonts w:ascii="Tahoma" w:hAnsi="Tahoma" w:cs="Tahoma"/>
+      <w:sz w:val="16"/>
+      <w:szCs w:val="16"/>
+    </w:rPr>
+  </w:style>
+  <w:style w:type="table" w:styleId="TableGrid">
+    <w:name w:val="Table Grid"/>
+    <w:basedOn w:val="TableNormal"/>
+    <w:uiPriority w:val="59"/>
+    <w:rsid w:val="00A958D7"/>
+    <w:pPr>
+      <w:spacing w:after="0" w:line="240" w:lineRule="auto"/>
+    </w:pPr>
+    <w:tblPr>
+      <w:tblBorders>
+        <w:top w:val="single" w:sz="4" w:space="0" w:color="auto"/>
+        <w:left w:val="single" w:sz="4" w:space="0" w:color="auto"/>
+        <w:bottom w:val="single" w:sz="4" w:space="0" w:color="auto"/>
+        <w:right w:val="single" w:sz="4" w:space="0" w:color="auto"/>
+        <w:insideH w:val="single" w:sz="4" w:space="0" w:color="auto"/>
+        <w:insideV w:val="single" w:sz="4" w:space="0" w:color="auto"/>
+      </w:tblBorders>
+    </w:tblPr>
   </w:style>
 </w:styles>
 </file>

</xml_diff>